<commit_message>
-Added Validations for StartDate and EndDate and Terms
</commit_message>
<xml_diff>
--- a/Data/Input/Adjunct Reappointment - Template.docx
+++ b/Data/Input/Adjunct Reappointment - Template.docx
@@ -16,7 +16,7 @@
           <w:sz w:val="22"/>
           <w:szCs w:val="22"/>
         </w:rPr>
-        <w:t>02/12/2026</w:t>
+        <w:t>02/13/2026</w:t>
       </w:r>
     </w:p>
     <w:p>
@@ -51,7 +51,7 @@
           <w:sz w:val="22"/>
           <w:szCs w:val="22"/>
         </w:rPr>
-        <w:t>KAZIMIR I. KARWOWSKI</w:t>
+        <w:t>Kazimir I. Karwowski</w:t>
       </w:r>
     </w:p>
     <w:p>
@@ -68,7 +68,7 @@
           <w:sz w:val="22"/>
           <w:szCs w:val="22"/>
         </w:rPr>
-        <w:t>KAZANG1234@GMAIL.COM</w:t>
+        <w:t>kazang1234@gmail.com</w:t>
       </w:r>
     </w:p>
     <w:p>
@@ -127,7 +127,7 @@
           <w:sz w:val="22"/>
           <w:szCs w:val="22"/>
         </w:rPr>
-        <w:t>KARWOWSKI</w:t>
+        <w:t>Karwowski</w:t>
       </w:r>
       <w:r>
         <w:rPr>
@@ -170,23 +170,23 @@
           <w:sz w:val="22"/>
           <w:szCs w:val="22"/>
         </w:rPr>
-        <w:t>C. FRED HIGGS III</w:t>
-      </w:r>
-      <w:r>
-        <w:rPr>
-          <w:rFonts w:cs="Helvetica"/>
-          <w:sz w:val="22"/>
-          <w:szCs w:val="22"/>
-        </w:rPr>
-        <w:t xml:space="preserve">, I am pleased to reappoint you to the position of Adjunct </w:t>
-      </w:r>
-      <w:r>
-        <w:rPr>
-          <w:rFonts w:cs="Helvetica"/>
-          <w:sz w:val="22"/>
-          <w:szCs w:val="22"/>
-        </w:rPr>
-        <w:t>ADJUNCT LECTURER</w:t>
+        <w:t>C. Fred Higgs III</w:t>
+      </w:r>
+      <w:r>
+        <w:rPr>
+          <w:rFonts w:cs="Helvetica"/>
+          <w:sz w:val="22"/>
+          <w:szCs w:val="22"/>
+        </w:rPr>
+        <w:t xml:space="preserve">, I am pleased to reappoint you to the position of </w:t>
+      </w:r>
+      <w:r>
+        <w:rPr>
+          <w:rFonts w:cs="Helvetica"/>
+          <w:sz w:val="22"/>
+          <w:szCs w:val="22"/>
+        </w:rPr>
+        <w:t>Adjunct Lecturer</w:t>
       </w:r>
       <w:r>
         <w:rPr>
@@ -211,7 +211,7 @@
           <w:sz w:val="22"/>
           <w:szCs w:val="22"/>
         </w:rPr>
-        <w:t>RICE CENTER FOR ENGINEERING LEADERSHIP</w:t>
+        <w:t>Rice Center for Engineering Leadership</w:t>
       </w:r>
       <w:r>
         <w:rPr>
@@ -236,7 +236,7 @@
           <w:sz w:val="22"/>
           <w:szCs w:val="22"/>
         </w:rPr>
-        <w:t>3 YEARS</w:t>
+        <w:t>3 years</w:t>
       </w:r>
       <w:r>
         <w:rPr>
@@ -252,7 +252,7 @@
           <w:sz w:val="22"/>
           <w:szCs w:val="22"/>
         </w:rPr>
-        <w:t>07/01/2024</w:t>
+        <w:t>July 1, 2024</w:t>
       </w:r>
       <w:r>
         <w:rPr>
@@ -276,7 +276,7 @@
           <w:sz w:val="22"/>
           <w:szCs w:val="22"/>
         </w:rPr>
-        <w:t>06/30/2027</w:t>
+        <w:t>June 30, 2027</w:t>
       </w:r>
       <w:r>
         <w:rPr>
@@ -651,23 +651,15 @@
           <w:sz w:val="22"/>
           <w:szCs w:val="22"/>
         </w:rPr>
-        <w:t>C. FRED HIGGS III</w:t>
-      </w:r>
-      <w:r>
-        <w:rPr>
-          <w:rFonts w:cs="Helvetica"/>
-          <w:sz w:val="22"/>
-          <w:szCs w:val="22"/>
-        </w:rPr>
-        <w:t xml:space="preserve">, Department </w:t>
-      </w:r>
-      <w:r>
-        <w:rPr>
-          <w:rFonts w:cs="Helvetica"/>
-          <w:sz w:val="22"/>
-          <w:szCs w:val="22"/>
-        </w:rPr>
         <w:t>C. Fred Higgs III</w:t>
+      </w:r>
+      <w:r>
+        <w:rPr>
+          <w:rFonts w:cs="Helvetica"/>
+          <w:sz w:val="22"/>
+          <w:szCs w:val="22"/>
+        </w:rPr>
+        <w:t>, Department Chair</w:t>
       </w:r>
     </w:p>
     <w:p>
@@ -746,10 +738,7 @@
           <w:sz w:val="22"/>
           <w:szCs w:val="22"/>
         </w:rPr>
-        <w:t>NAME</w:t>
-      </w:r>
-      <w:r>
-        <w:tab/>
+        <w:t>Kazimir I. Karwowski</w:t>
       </w:r>
       <w:r>
         <w:tab/>
@@ -1250,7 +1239,7 @@
                       </a:ln>
                       <a:extLst>
                         <a:ext uri="{91240B29-F687-4f45-9708-019B960494DF}">
-                          <a14:hiddenLine xmlns:oel="http://schemas.microsoft.com/office/2019/extlst" xmlns:w16du="http://schemas.microsoft.com/office/word/2023/wordml/word16du" xmlns:w16sdtfl="http://schemas.microsoft.com/office/word/2024/wordml/sdtformatlock" xmlns:a14="http://schemas.microsoft.com/office/drawing/2010/main" xmlns:w="http://schemas.openxmlformats.org/wordprocessingml/2006/main" xmlns:w10="urn:schemas-microsoft-com:office:word" xmlns:v="urn:schemas-microsoft-com:vml" xmlns:o="urn:schemas-microsoft-com:office:office" xmlns="" xmlns:mv="urn:schemas-microsoft-com:mac:vml" xmlns:mo="http://schemas.microsoft.com/office/mac/office/2008/main" w="9525">
+                          <a14:hiddenLine xmlns:mo="http://schemas.microsoft.com/office/mac/office/2008/main" xmlns:mv="urn:schemas-microsoft-com:mac:vml" xmlns="" xmlns:o="urn:schemas-microsoft-com:office:office" xmlns:v="urn:schemas-microsoft-com:vml" xmlns:w10="urn:schemas-microsoft-com:office:word" xmlns:w="http://schemas.openxmlformats.org/wordprocessingml/2006/main" xmlns:a14="http://schemas.microsoft.com/office/drawing/2010/main" xmlns:w16sdtfl="http://schemas.microsoft.com/office/word/2024/wordml/sdtformatlock" xmlns:w16du="http://schemas.microsoft.com/office/word/2023/wordml/word16du" xmlns:oel="http://schemas.microsoft.com/office/2019/extlst" w="9525">
                             <a:solidFill>
                               <a:srgbClr val="000000"/>
                             </a:solidFill>
@@ -3614,6 +3603,12 @@
 </file>
 
 <file path=customXml/item1.xml><?xml version="1.0" encoding="utf-8"?>
+<p:properties xmlns:p="http://schemas.microsoft.com/office/2006/metadata/properties" xmlns:xsi="http://www.w3.org/2001/XMLSchema-instance" xmlns:pc="http://schemas.microsoft.com/office/infopath/2007/PartnerControls">
+  <documentManagement/>
+</p:properties>
+</file>
+
+<file path=customXml/item2.xml><?xml version="1.0" encoding="utf-8"?>
 <ct:contentTypeSchema xmlns:ct="http://schemas.microsoft.com/office/2006/metadata/contentType" xmlns:ma="http://schemas.microsoft.com/office/2006/metadata/properties/metaAttributes" ct:_="" ma:_="" ma:contentTypeName="Document" ma:contentTypeID="0x010100BFC9789DF037164DB137154FB35EE6C2" ma:contentTypeVersion="7" ma:contentTypeDescription="Create a new document." ma:contentTypeScope="" ma:versionID="74220d2be03727763e7743bac4170739">
   <xsd:schema xmlns:xsd="http://www.w3.org/2001/XMLSchema" xmlns:xs="http://www.w3.org/2001/XMLSchema" xmlns:p="http://schemas.microsoft.com/office/2006/metadata/properties" xmlns:ns2="a100a11c-479a-4088-a5ba-97cfa7b2397a" targetNamespace="http://schemas.microsoft.com/office/2006/metadata/properties" ma:root="true" ma:fieldsID="eb704c044c58f0bd2882a76a8f773232" ns2:_="">
     <xsd:import namespace="a100a11c-479a-4088-a5ba-97cfa7b2397a"/>
@@ -3775,12 +3770,6 @@
 </ct:contentTypeSchema>
 </file>
 
-<file path=customXml/item2.xml><?xml version="1.0" encoding="utf-8"?>
-<p:properties xmlns:p="http://schemas.microsoft.com/office/2006/metadata/properties" xmlns:xsi="http://www.w3.org/2001/XMLSchema-instance" xmlns:pc="http://schemas.microsoft.com/office/infopath/2007/PartnerControls">
-  <documentManagement/>
-</p:properties>
-</file>
-
 <file path=customXml/item3.xml><?xml version="1.0" encoding="utf-8"?>
 <?mso-contentType ?>
 <FormTemplates xmlns="http://schemas.microsoft.com/sharepoint/v3/contenttype/forms">
@@ -3791,6 +3780,15 @@
 </file>
 
 <file path=customXml/itemProps1.xml><?xml version="1.0" encoding="utf-8"?>
+<ds:datastoreItem xmlns:ds="http://schemas.openxmlformats.org/officeDocument/2006/customXml" ds:itemID="{D39CD005-28E7-4B11-AF22-FCD207A34DBD}">
+  <ds:schemaRefs>
+    <ds:schemaRef ds:uri="http://schemas.microsoft.com/office/2006/metadata/properties"/>
+    <ds:schemaRef ds:uri="http://schemas.microsoft.com/office/infopath/2007/PartnerControls"/>
+  </ds:schemaRefs>
+</ds:datastoreItem>
+</file>
+
+<file path=customXml/itemProps2.xml><?xml version="1.0" encoding="utf-8"?>
 <ds:datastoreItem xmlns:ds="http://schemas.openxmlformats.org/officeDocument/2006/customXml" ds:itemID="{B6E51150-DCF1-448F-8D56-65C6F47A19FF}">
   <ds:schemaRefs>
     <ds:schemaRef ds:uri="http://schemas.microsoft.com/office/2006/metadata/contentType"/>
@@ -3808,15 +3806,6 @@
 </ds:datastoreItem>
 </file>
 
-<file path=customXml/itemProps2.xml><?xml version="1.0" encoding="utf-8"?>
-<ds:datastoreItem xmlns:ds="http://schemas.openxmlformats.org/officeDocument/2006/customXml" ds:itemID="{D39CD005-28E7-4B11-AF22-FCD207A34DBD}">
-  <ds:schemaRefs>
-    <ds:schemaRef ds:uri="http://schemas.microsoft.com/office/2006/metadata/properties"/>
-    <ds:schemaRef ds:uri="http://schemas.microsoft.com/office/infopath/2007/PartnerControls"/>
-  </ds:schemaRefs>
-</ds:datastoreItem>
-</file>
-
 <file path=customXml/itemProps3.xml><?xml version="1.0" encoding="utf-8"?>
 <ds:datastoreItem xmlns:ds="http://schemas.openxmlformats.org/officeDocument/2006/customXml" ds:itemID="{46EDF751-001A-48BD-B135-4E9C06319D8A}">
   <ds:schemaRefs>

</xml_diff>

<commit_message>
Data normalized for name and remove special titles
</commit_message>
<xml_diff>
--- a/Data/Input/Adjunct Reappointment - Template.docx
+++ b/Data/Input/Adjunct Reappointment - Template.docx
@@ -16,7 +16,23 @@
           <w:sz w:val="22"/>
           <w:szCs w:val="22"/>
         </w:rPr>
-        <w:t>02/13/2026</w:t>
+        <w:t>[</w:t>
+      </w:r>
+      <w:r>
+        <w:rPr>
+          <w:rFonts w:cs="Helvetica"/>
+          <w:sz w:val="22"/>
+          <w:szCs w:val="22"/>
+        </w:rPr>
+        <w:t>D</w:t>
+      </w:r>
+      <w:r>
+        <w:rPr>
+          <w:rFonts w:cs="Helvetica"/>
+          <w:sz w:val="22"/>
+          <w:szCs w:val="22"/>
+        </w:rPr>
+        <w:t>ate]</w:t>
       </w:r>
     </w:p>
     <w:p>
@@ -36,6 +52,38 @@
           <w:szCs w:val="22"/>
         </w:rPr>
       </w:pPr>
+      <w:r>
+        <w:rPr>
+          <w:rFonts w:cs="Helvetica"/>
+          <w:sz w:val="22"/>
+          <w:szCs w:val="22"/>
+        </w:rPr>
+        <w:t>Dr.</w:t>
+      </w:r>
+      <w:r>
+        <w:rPr>
+          <w:rFonts w:cs="Helvetica"/>
+          <w:sz w:val="22"/>
+          <w:szCs w:val="22"/>
+        </w:rPr>
+        <w:t>[</w:t>
+      </w:r>
+      <w:r>
+        <w:rPr>
+          <w:rFonts w:cs="Helvetica"/>
+          <w:sz w:val="22"/>
+          <w:szCs w:val="22"/>
+        </w:rPr>
+        <w:t>N</w:t>
+      </w:r>
+      <w:r>
+        <w:rPr>
+          <w:rFonts w:cs="Helvetica"/>
+          <w:sz w:val="22"/>
+          <w:szCs w:val="22"/>
+        </w:rPr>
+        <w:t>ame]</w:t>
+      </w:r>
     </w:p>
     <w:p>
       <w:pPr>
@@ -51,7 +99,47 @@
           <w:sz w:val="22"/>
           <w:szCs w:val="22"/>
         </w:rPr>
-        <w:t>Kazimir I. Karwowski</w:t>
+        <w:t>[</w:t>
+      </w:r>
+      <w:r>
+        <w:rPr>
+          <w:rFonts w:cs="Helvetica"/>
+          <w:sz w:val="22"/>
+          <w:szCs w:val="22"/>
+        </w:rPr>
+        <w:t>E</w:t>
+      </w:r>
+      <w:r>
+        <w:rPr>
+          <w:rFonts w:cs="Helvetica"/>
+          <w:sz w:val="22"/>
+          <w:szCs w:val="22"/>
+        </w:rPr>
+        <w:t>mail</w:t>
+      </w:r>
+      <w:r>
+        <w:rPr>
+          <w:rFonts w:cs="Helvetica"/>
+          <w:sz w:val="22"/>
+          <w:szCs w:val="22"/>
+        </w:rPr>
+        <w:t xml:space="preserve"> A</w:t>
+      </w:r>
+      <w:r>
+        <w:rPr>
+          <w:rFonts w:cs="Helvetica"/>
+          <w:sz w:val="22"/>
+          <w:szCs w:val="22"/>
+        </w:rPr>
+        <w:t>ddress</w:t>
+      </w:r>
+      <w:r>
+        <w:rPr>
+          <w:rFonts w:cs="Helvetica"/>
+          <w:sz w:val="22"/>
+          <w:szCs w:val="22"/>
+        </w:rPr>
+        <w:t>]</w:t>
       </w:r>
     </w:p>
     <w:p>
@@ -62,14 +150,6 @@
           <w:szCs w:val="22"/>
         </w:rPr>
       </w:pPr>
-      <w:r>
-        <w:rPr>
-          <w:rFonts w:cs="Helvetica"/>
-          <w:sz w:val="22"/>
-          <w:szCs w:val="22"/>
-        </w:rPr>
-        <w:t>kazang1234@gmail.com</w:t>
-      </w:r>
     </w:p>
     <w:p>
       <w:pPr>
@@ -88,6 +168,62 @@
           <w:szCs w:val="22"/>
         </w:rPr>
       </w:pPr>
+      <w:r>
+        <w:rPr>
+          <w:rFonts w:cs="Helvetica"/>
+          <w:sz w:val="22"/>
+          <w:szCs w:val="22"/>
+        </w:rPr>
+        <w:t>Dear</w:t>
+      </w:r>
+      <w:r>
+        <w:rPr>
+          <w:rFonts w:cs="Helvetica"/>
+          <w:sz w:val="22"/>
+          <w:szCs w:val="22"/>
+        </w:rPr>
+        <w:t xml:space="preserve"> Dr.</w:t>
+      </w:r>
+      <w:r>
+        <w:rPr>
+          <w:rFonts w:cs="Helvetica"/>
+          <w:sz w:val="22"/>
+          <w:szCs w:val="22"/>
+        </w:rPr>
+        <w:t xml:space="preserve"> </w:t>
+      </w:r>
+      <w:r>
+        <w:rPr>
+          <w:rFonts w:cs="Helvetica"/>
+          <w:sz w:val="22"/>
+          <w:szCs w:val="22"/>
+        </w:rPr>
+        <w:t>[</w:t>
+      </w:r>
+      <w:r>
+        <w:rPr>
+          <w:rFonts w:cs="Helvetica"/>
+          <w:sz w:val="22"/>
+          <w:szCs w:val="22"/>
+        </w:rPr>
+        <w:t>Last Name</w:t>
+      </w:r>
+      <w:r>
+        <w:rPr>
+          <w:rFonts w:cs="Helvetica"/>
+          <w:sz w:val="22"/>
+          <w:szCs w:val="22"/>
+        </w:rPr>
+        <w:t>]</w:t>
+      </w:r>
+      <w:r>
+        <w:rPr>
+          <w:rFonts w:cs="Helvetica"/>
+          <w:sz w:val="22"/>
+          <w:szCs w:val="22"/>
+        </w:rPr>
+        <w:t>,</w:t>
+      </w:r>
     </w:p>
     <w:p>
       <w:pPr>
@@ -97,58 +233,9 @@
           <w:szCs w:val="22"/>
         </w:rPr>
       </w:pPr>
-      <w:r>
-        <w:rPr>
-          <w:rFonts w:cs="Helvetica"/>
-          <w:sz w:val="22"/>
-          <w:szCs w:val="22"/>
-        </w:rPr>
-        <w:t>Dear</w:t>
-      </w:r>
-      <w:r>
-        <w:rPr>
-          <w:rFonts w:cs="Helvetica"/>
-          <w:sz w:val="22"/>
-          <w:szCs w:val="22"/>
-        </w:rPr>
-        <w:t xml:space="preserve"> Dr.</w:t>
-      </w:r>
-      <w:r>
-        <w:rPr>
-          <w:rFonts w:cs="Helvetica"/>
-          <w:sz w:val="22"/>
-          <w:szCs w:val="22"/>
-        </w:rPr>
-        <w:t xml:space="preserve"> </w:t>
-      </w:r>
-      <w:r>
-        <w:rPr>
-          <w:rFonts w:cs="Helvetica"/>
-          <w:sz w:val="22"/>
-          <w:szCs w:val="22"/>
-        </w:rPr>
-        <w:t>Karwowski</w:t>
-      </w:r>
-      <w:r>
-        <w:rPr>
-          <w:rFonts w:cs="Helvetica"/>
-          <w:sz w:val="22"/>
-          <w:szCs w:val="22"/>
-        </w:rPr>
-        <w:t>,</w:t>
-      </w:r>
     </w:p>
     <w:p>
       <w:pPr>
-        <w:rPr>
-          <w:rFonts w:cs="Helvetica"/>
-          <w:sz w:val="22"/>
-          <w:szCs w:val="22"/>
-        </w:rPr>
-      </w:pPr>
-    </w:p>
-    <w:p>
-      <w:pPr>
         <w:jc w:val="both"/>
         <w:rPr>
           <w:rFonts w:cs="Helvetica"/>
@@ -170,7 +257,23 @@
           <w:sz w:val="22"/>
           <w:szCs w:val="22"/>
         </w:rPr>
-        <w:t>C. Fred Higgs III</w:t>
+        <w:t>[</w:t>
+      </w:r>
+      <w:r>
+        <w:rPr>
+          <w:rFonts w:cs="Helvetica"/>
+          <w:sz w:val="22"/>
+          <w:szCs w:val="22"/>
+        </w:rPr>
+        <w:t>Chair</w:t>
+      </w:r>
+      <w:r>
+        <w:rPr>
+          <w:rFonts w:cs="Helvetica"/>
+          <w:sz w:val="22"/>
+          <w:szCs w:val="22"/>
+        </w:rPr>
+        <w:t>]</w:t>
       </w:r>
       <w:r>
         <w:rPr>
@@ -186,7 +289,23 @@
           <w:sz w:val="22"/>
           <w:szCs w:val="22"/>
         </w:rPr>
-        <w:t>Adjunct Lecturer</w:t>
+        <w:t>[</w:t>
+      </w:r>
+      <w:r>
+        <w:rPr>
+          <w:rFonts w:cs="Helvetica"/>
+          <w:sz w:val="22"/>
+          <w:szCs w:val="22"/>
+        </w:rPr>
+        <w:t>Title</w:t>
+      </w:r>
+      <w:r>
+        <w:rPr>
+          <w:rFonts w:cs="Helvetica"/>
+          <w:sz w:val="22"/>
+          <w:szCs w:val="22"/>
+        </w:rPr>
+        <w:t>]</w:t>
       </w:r>
       <w:r>
         <w:rPr>
@@ -211,7 +330,23 @@
           <w:sz w:val="22"/>
           <w:szCs w:val="22"/>
         </w:rPr>
-        <w:t>Rice Center for Engineering Leadership</w:t>
+        <w:t>[</w:t>
+      </w:r>
+      <w:r>
+        <w:rPr>
+          <w:rFonts w:cs="Helvetica"/>
+          <w:sz w:val="22"/>
+          <w:szCs w:val="22"/>
+        </w:rPr>
+        <w:t>Dept</w:t>
+      </w:r>
+      <w:r>
+        <w:rPr>
+          <w:rFonts w:cs="Helvetica"/>
+          <w:sz w:val="22"/>
+          <w:szCs w:val="22"/>
+        </w:rPr>
+        <w:t>]</w:t>
       </w:r>
       <w:r>
         <w:rPr>
@@ -236,7 +371,23 @@
           <w:sz w:val="22"/>
           <w:szCs w:val="22"/>
         </w:rPr>
-        <w:t>3 years</w:t>
+        <w:t>[</w:t>
+      </w:r>
+      <w:r>
+        <w:rPr>
+          <w:rFonts w:cs="Helvetica"/>
+          <w:sz w:val="22"/>
+          <w:szCs w:val="22"/>
+        </w:rPr>
+        <w:t>Term</w:t>
+      </w:r>
+      <w:r>
+        <w:rPr>
+          <w:rFonts w:cs="Helvetica"/>
+          <w:sz w:val="22"/>
+          <w:szCs w:val="22"/>
+        </w:rPr>
+        <w:t>]</w:t>
       </w:r>
       <w:r>
         <w:rPr>
@@ -252,7 +403,23 @@
           <w:sz w:val="22"/>
           <w:szCs w:val="22"/>
         </w:rPr>
-        <w:t>July 1, 2024</w:t>
+        <w:t>[</w:t>
+      </w:r>
+      <w:r>
+        <w:rPr>
+          <w:rFonts w:cs="Helvetica"/>
+          <w:sz w:val="22"/>
+          <w:szCs w:val="22"/>
+        </w:rPr>
+        <w:t>Date</w:t>
+      </w:r>
+      <w:r>
+        <w:rPr>
+          <w:rFonts w:cs="Helvetica"/>
+          <w:sz w:val="22"/>
+          <w:szCs w:val="22"/>
+        </w:rPr>
+        <w:t>]</w:t>
       </w:r>
       <w:r>
         <w:rPr>
@@ -276,7 +443,23 @@
           <w:sz w:val="22"/>
           <w:szCs w:val="22"/>
         </w:rPr>
-        <w:t>June 30, 2027</w:t>
+        <w:t>[</w:t>
+      </w:r>
+      <w:r>
+        <w:rPr>
+          <w:rFonts w:cs="Helvetica"/>
+          <w:sz w:val="22"/>
+          <w:szCs w:val="22"/>
+        </w:rPr>
+        <w:t>Date</w:t>
+      </w:r>
+      <w:r>
+        <w:rPr>
+          <w:rFonts w:cs="Helvetica"/>
+          <w:sz w:val="22"/>
+          <w:szCs w:val="22"/>
+        </w:rPr>
+        <w:t>]</w:t>
       </w:r>
       <w:r>
         <w:rPr>
@@ -651,7 +834,23 @@
           <w:sz w:val="22"/>
           <w:szCs w:val="22"/>
         </w:rPr>
-        <w:t>C. Fred Higgs III</w:t>
+        <w:t>[</w:t>
+      </w:r>
+      <w:r>
+        <w:rPr>
+          <w:rFonts w:cs="Helvetica"/>
+          <w:sz w:val="22"/>
+          <w:szCs w:val="22"/>
+        </w:rPr>
+        <w:t>Chair</w:t>
+      </w:r>
+      <w:r>
+        <w:rPr>
+          <w:rFonts w:cs="Helvetica"/>
+          <w:sz w:val="22"/>
+          <w:szCs w:val="22"/>
+        </w:rPr>
+        <w:t>]</w:t>
       </w:r>
       <w:r>
         <w:rPr>
@@ -738,7 +937,18 @@
           <w:sz w:val="22"/>
           <w:szCs w:val="22"/>
         </w:rPr>
-        <w:t>Kazimir I. Karwowski</w:t>
+        <w:t>[</w:t>
+      </w:r>
+      <w:r>
+        <w:rPr>
+          <w:rFonts w:cs="Helvetica"/>
+          <w:sz w:val="22"/>
+          <w:szCs w:val="22"/>
+        </w:rPr>
+        <w:t>Name</w:t>
+      </w:r>
+      <w:r>
+        <w:t>]</w:t>
       </w:r>
       <w:r>
         <w:tab/>
@@ -829,12 +1039,9 @@
       </w:hyperlink>
     </w:p>
     <w:sectPr>
-      <w:headerReference w:type="even" r:id="rId13"/>
-      <w:headerReference w:type="default" r:id="rId14"/>
-      <w:footerReference w:type="even" r:id="rId15"/>
-      <w:footerReference w:type="default" r:id="rId16"/>
-      <w:headerReference w:type="first" r:id="rId17"/>
-      <w:footerReference w:type="first" r:id="rId18"/>
+      <w:headerReference w:type="default" r:id="rId13"/>
+      <w:headerReference w:type="first" r:id="rId14"/>
+      <w:footerReference w:type="first" r:id="rId15"/>
       <w:pgSz w:w="12240" w:h="15840" w:code="1"/>
       <w:pgMar w:top="2347" w:right="1267" w:bottom="1714" w:left="1166" w:header="994" w:footer="259" w:gutter="0"/>
       <w:cols w:space="720"/>
@@ -867,26 +1074,6 @@
 <w:ftr xmlns:wpc="http://schemas.microsoft.com/office/word/2010/wordprocessingCanvas" xmlns:cx="http://schemas.microsoft.com/office/drawing/2014/chartex" xmlns:cx1="http://schemas.microsoft.com/office/drawing/2015/9/8/chartex" xmlns:cx2="http://schemas.microsoft.com/office/drawing/2015/10/21/chartex" xmlns:cx3="http://schemas.microsoft.com/office/drawing/2016/5/9/chartex" xmlns:cx4="http://schemas.microsoft.com/office/drawing/2016/5/10/chartex" xmlns:cx5="http://schemas.microsoft.com/office/drawing/2016/5/11/chartex" xmlns:cx6="http://schemas.microsoft.com/office/drawing/2016/5/12/chartex" xmlns:cx7="http://schemas.microsoft.com/office/drawing/2016/5/13/chartex" xmlns:cx8="http://schemas.microsoft.com/office/drawing/2016/5/14/chartex" xmlns:mc="http://schemas.openxmlformats.org/markup-compatibility/2006" xmlns:aink="http://schemas.microsoft.com/office/drawing/2016/ink" xmlns:am3d="http://schemas.microsoft.com/office/drawing/2017/model3d" xmlns:o="urn:schemas-microsoft-com:office:office" xmlns:r="http://schemas.openxmlformats.org/officeDocument/2006/relationships" xmlns:m="http://schemas.openxmlformats.org/officeDocument/2006/math" xmlns:v="urn:schemas-microsoft-com:vml" xmlns:wp14="http://schemas.microsoft.com/office/word/2010/wordprocessingDrawing" xmlns:wp="http://schemas.openxmlformats.org/drawingml/2006/wordprocessingDrawing" xmlns:w10="urn:schemas-microsoft-com:office:word" xmlns:w="http://schemas.openxmlformats.org/wordprocessingml/2006/main" xmlns:w14="http://schemas.microsoft.com/office/word/2010/wordml" xmlns:w15="http://schemas.microsoft.com/office/word/2012/wordml" xmlns:w16cex="http://schemas.microsoft.com/office/word/2018/wordml/cex" xmlns:w16cid="http://schemas.microsoft.com/office/word/2016/wordml/cid" xmlns:w16="http://schemas.microsoft.com/office/word/2018/wordml" xmlns:w16sdtdh="http://schemas.microsoft.com/office/word/2020/wordml/sdtdatahash" xmlns:w16se="http://schemas.microsoft.com/office/word/2015/wordml/symex" xmlns:wpg="http://schemas.microsoft.com/office/word/2010/wordprocessingGroup" xmlns:wpi="http://schemas.microsoft.com/office/word/2010/wordprocessingInk" xmlns:wne="http://schemas.microsoft.com/office/word/2006/wordml" xmlns:wps="http://schemas.microsoft.com/office/word/2010/wordprocessingShape" mc:Ignorable="w14 w15 w16se w16cid w16 w16cex w16sdtdh wp14">
   <w:p>
     <w:pPr>
-      <w:pStyle w:val="Footer"/>
-    </w:pPr>
-  </w:p>
-</w:ftr>
-</file>
-
-<file path=word/footer2.xml><?xml version="1.0" encoding="utf-8"?>
-<w:ftr xmlns:wpc="http://schemas.microsoft.com/office/word/2010/wordprocessingCanvas" xmlns:cx="http://schemas.microsoft.com/office/drawing/2014/chartex" xmlns:cx1="http://schemas.microsoft.com/office/drawing/2015/9/8/chartex" xmlns:cx2="http://schemas.microsoft.com/office/drawing/2015/10/21/chartex" xmlns:cx3="http://schemas.microsoft.com/office/drawing/2016/5/9/chartex" xmlns:cx4="http://schemas.microsoft.com/office/drawing/2016/5/10/chartex" xmlns:cx5="http://schemas.microsoft.com/office/drawing/2016/5/11/chartex" xmlns:cx6="http://schemas.microsoft.com/office/drawing/2016/5/12/chartex" xmlns:cx7="http://schemas.microsoft.com/office/drawing/2016/5/13/chartex" xmlns:cx8="http://schemas.microsoft.com/office/drawing/2016/5/14/chartex" xmlns:mc="http://schemas.openxmlformats.org/markup-compatibility/2006" xmlns:aink="http://schemas.microsoft.com/office/drawing/2016/ink" xmlns:am3d="http://schemas.microsoft.com/office/drawing/2017/model3d" xmlns:o="urn:schemas-microsoft-com:office:office" xmlns:r="http://schemas.openxmlformats.org/officeDocument/2006/relationships" xmlns:m="http://schemas.openxmlformats.org/officeDocument/2006/math" xmlns:v="urn:schemas-microsoft-com:vml" xmlns:wp14="http://schemas.microsoft.com/office/word/2010/wordprocessingDrawing" xmlns:wp="http://schemas.openxmlformats.org/drawingml/2006/wordprocessingDrawing" xmlns:w10="urn:schemas-microsoft-com:office:word" xmlns:w="http://schemas.openxmlformats.org/wordprocessingml/2006/main" xmlns:w14="http://schemas.microsoft.com/office/word/2010/wordml" xmlns:w15="http://schemas.microsoft.com/office/word/2012/wordml" xmlns:w16cex="http://schemas.microsoft.com/office/word/2018/wordml/cex" xmlns:w16cid="http://schemas.microsoft.com/office/word/2016/wordml/cid" xmlns:w16="http://schemas.microsoft.com/office/word/2018/wordml" xmlns:w16sdtdh="http://schemas.microsoft.com/office/word/2020/wordml/sdtdatahash" xmlns:w16se="http://schemas.microsoft.com/office/word/2015/wordml/symex" xmlns:wpg="http://schemas.microsoft.com/office/word/2010/wordprocessingGroup" xmlns:wpi="http://schemas.microsoft.com/office/word/2010/wordprocessingInk" xmlns:wne="http://schemas.microsoft.com/office/word/2006/wordml" xmlns:wps="http://schemas.microsoft.com/office/word/2010/wordprocessingShape" mc:Ignorable="w14 w15 w16se w16cid w16 w16cex w16sdtdh wp14">
-  <w:p>
-    <w:pPr>
-      <w:pStyle w:val="Footer"/>
-    </w:pPr>
-  </w:p>
-</w:ftr>
-</file>
-
-<file path=word/footer3.xml><?xml version="1.0" encoding="utf-8"?>
-<w:ftr xmlns:wpc="http://schemas.microsoft.com/office/word/2010/wordprocessingCanvas" xmlns:cx="http://schemas.microsoft.com/office/drawing/2014/chartex" xmlns:cx1="http://schemas.microsoft.com/office/drawing/2015/9/8/chartex" xmlns:cx2="http://schemas.microsoft.com/office/drawing/2015/10/21/chartex" xmlns:cx3="http://schemas.microsoft.com/office/drawing/2016/5/9/chartex" xmlns:cx4="http://schemas.microsoft.com/office/drawing/2016/5/10/chartex" xmlns:cx5="http://schemas.microsoft.com/office/drawing/2016/5/11/chartex" xmlns:cx6="http://schemas.microsoft.com/office/drawing/2016/5/12/chartex" xmlns:cx7="http://schemas.microsoft.com/office/drawing/2016/5/13/chartex" xmlns:cx8="http://schemas.microsoft.com/office/drawing/2016/5/14/chartex" xmlns:mc="http://schemas.openxmlformats.org/markup-compatibility/2006" xmlns:aink="http://schemas.microsoft.com/office/drawing/2016/ink" xmlns:am3d="http://schemas.microsoft.com/office/drawing/2017/model3d" xmlns:o="urn:schemas-microsoft-com:office:office" xmlns:r="http://schemas.openxmlformats.org/officeDocument/2006/relationships" xmlns:m="http://schemas.openxmlformats.org/officeDocument/2006/math" xmlns:v="urn:schemas-microsoft-com:vml" xmlns:wp14="http://schemas.microsoft.com/office/word/2010/wordprocessingDrawing" xmlns:wp="http://schemas.openxmlformats.org/drawingml/2006/wordprocessingDrawing" xmlns:w10="urn:schemas-microsoft-com:office:word" xmlns:w="http://schemas.openxmlformats.org/wordprocessingml/2006/main" xmlns:w14="http://schemas.microsoft.com/office/word/2010/wordml" xmlns:w15="http://schemas.microsoft.com/office/word/2012/wordml" xmlns:w16cex="http://schemas.microsoft.com/office/word/2018/wordml/cex" xmlns:w16cid="http://schemas.microsoft.com/office/word/2016/wordml/cid" xmlns:w16="http://schemas.microsoft.com/office/word/2018/wordml" xmlns:w16sdtdh="http://schemas.microsoft.com/office/word/2020/wordml/sdtdatahash" xmlns:w16se="http://schemas.microsoft.com/office/word/2015/wordml/symex" xmlns:wpg="http://schemas.microsoft.com/office/word/2010/wordprocessingGroup" xmlns:wpi="http://schemas.microsoft.com/office/word/2010/wordprocessingInk" xmlns:wne="http://schemas.microsoft.com/office/word/2006/wordml" xmlns:wps="http://schemas.microsoft.com/office/word/2010/wordprocessingShape" mc:Ignorable="w14 w15 w16se w16cid w16 w16cex w16sdtdh wp14">
-  <w:p>
-    <w:pPr>
       <w:autoSpaceDE w:val="0"/>
       <w:autoSpaceDN w:val="0"/>
       <w:adjustRightInd w:val="0"/>
@@ -1164,16 +1351,6 @@
 </file>
 
 <file path=word/header1.xml><?xml version="1.0" encoding="utf-8"?>
-<w:hdr xmlns:wpc="http://schemas.microsoft.com/office/word/2010/wordprocessingCanvas" xmlns:cx="http://schemas.microsoft.com/office/drawing/2014/chartex" xmlns:cx1="http://schemas.microsoft.com/office/drawing/2015/9/8/chartex" xmlns:cx2="http://schemas.microsoft.com/office/drawing/2015/10/21/chartex" xmlns:cx3="http://schemas.microsoft.com/office/drawing/2016/5/9/chartex" xmlns:cx4="http://schemas.microsoft.com/office/drawing/2016/5/10/chartex" xmlns:cx5="http://schemas.microsoft.com/office/drawing/2016/5/11/chartex" xmlns:cx6="http://schemas.microsoft.com/office/drawing/2016/5/12/chartex" xmlns:cx7="http://schemas.microsoft.com/office/drawing/2016/5/13/chartex" xmlns:cx8="http://schemas.microsoft.com/office/drawing/2016/5/14/chartex" xmlns:mc="http://schemas.openxmlformats.org/markup-compatibility/2006" xmlns:aink="http://schemas.microsoft.com/office/drawing/2016/ink" xmlns:am3d="http://schemas.microsoft.com/office/drawing/2017/model3d" xmlns:o="urn:schemas-microsoft-com:office:office" xmlns:r="http://schemas.openxmlformats.org/officeDocument/2006/relationships" xmlns:m="http://schemas.openxmlformats.org/officeDocument/2006/math" xmlns:v="urn:schemas-microsoft-com:vml" xmlns:wp14="http://schemas.microsoft.com/office/word/2010/wordprocessingDrawing" xmlns:wp="http://schemas.openxmlformats.org/drawingml/2006/wordprocessingDrawing" xmlns:w10="urn:schemas-microsoft-com:office:word" xmlns:w="http://schemas.openxmlformats.org/wordprocessingml/2006/main" xmlns:w14="http://schemas.microsoft.com/office/word/2010/wordml" xmlns:w15="http://schemas.microsoft.com/office/word/2012/wordml" xmlns:w16cex="http://schemas.microsoft.com/office/word/2018/wordml/cex" xmlns:w16cid="http://schemas.microsoft.com/office/word/2016/wordml/cid" xmlns:w16="http://schemas.microsoft.com/office/word/2018/wordml" xmlns:w16sdtdh="http://schemas.microsoft.com/office/word/2020/wordml/sdtdatahash" xmlns:w16se="http://schemas.microsoft.com/office/word/2015/wordml/symex" xmlns:wpg="http://schemas.microsoft.com/office/word/2010/wordprocessingGroup" xmlns:wpi="http://schemas.microsoft.com/office/word/2010/wordprocessingInk" xmlns:wne="http://schemas.microsoft.com/office/word/2006/wordml" xmlns:wps="http://schemas.microsoft.com/office/word/2010/wordprocessingShape" mc:Ignorable="w14 w15 w16se w16cid w16 w16cex w16sdtdh wp14">
-  <w:p>
-    <w:pPr>
-      <w:pStyle w:val="Header"/>
-    </w:pPr>
-  </w:p>
-</w:hdr>
-</file>
-
-<file path=word/header2.xml><?xml version="1.0" encoding="utf-8"?>
 <w:hdr xmlns:wpc="http://schemas.microsoft.com/office/word/2010/wordprocessingCanvas" xmlns:cx="http://schemas.microsoft.com/office/drawing/2014/chartex" xmlns:cx1="http://schemas.microsoft.com/office/drawing/2015/9/8/chartex" xmlns:cx2="http://schemas.microsoft.com/office/drawing/2015/10/21/chartex" xmlns:cx3="http://schemas.microsoft.com/office/drawing/2016/5/9/chartex" xmlns:cx4="http://schemas.microsoft.com/office/drawing/2016/5/10/chartex" xmlns:cx5="http://schemas.microsoft.com/office/drawing/2016/5/11/chartex" xmlns:cx6="http://schemas.microsoft.com/office/drawing/2016/5/12/chartex" xmlns:cx7="http://schemas.microsoft.com/office/drawing/2016/5/13/chartex" xmlns:cx8="http://schemas.microsoft.com/office/drawing/2016/5/14/chartex" xmlns:mc="http://schemas.openxmlformats.org/markup-compatibility/2006" xmlns:aink="http://schemas.microsoft.com/office/drawing/2016/ink" xmlns:am3d="http://schemas.microsoft.com/office/drawing/2017/model3d" xmlns:o="urn:schemas-microsoft-com:office:office" xmlns:r="http://schemas.openxmlformats.org/officeDocument/2006/relationships" xmlns:m="http://schemas.openxmlformats.org/officeDocument/2006/math" xmlns:v="urn:schemas-microsoft-com:vml" xmlns:wp14="http://schemas.microsoft.com/office/word/2010/wordprocessingDrawing" xmlns:wp="http://schemas.openxmlformats.org/drawingml/2006/wordprocessingDrawing" xmlns:w10="urn:schemas-microsoft-com:office:word" xmlns:w="http://schemas.openxmlformats.org/wordprocessingml/2006/main" xmlns:w14="http://schemas.microsoft.com/office/word/2010/wordml" xmlns:w15="http://schemas.microsoft.com/office/word/2012/wordml" xmlns:w16cex="http://schemas.microsoft.com/office/word/2018/wordml/cex" xmlns:w16cid="http://schemas.microsoft.com/office/word/2016/wordml/cid" xmlns:w16="http://schemas.microsoft.com/office/word/2018/wordml" xmlns:w16sdtdh="http://schemas.microsoft.com/office/word/2020/wordml/sdtdatahash" xmlns:w16se="http://schemas.microsoft.com/office/word/2015/wordml/symex" xmlns:wpg="http://schemas.microsoft.com/office/word/2010/wordprocessingGroup" xmlns:wpi="http://schemas.microsoft.com/office/word/2010/wordprocessingInk" xmlns:wne="http://schemas.microsoft.com/office/word/2006/wordml" xmlns:wps="http://schemas.microsoft.com/office/word/2010/wordprocessingShape" mc:Ignorable="w14 w15 w16se w16cid w16 w16cex w16sdtdh wp14">
   <w:p>
     <w:pPr>
@@ -1189,7 +1366,7 @@
 </w:hdr>
 </file>
 
-<file path=word/header3.xml><?xml version="1.0" encoding="utf-8"?>
+<file path=word/header2.xml><?xml version="1.0" encoding="utf-8"?>
 <w:hdr xmlns:wpc="http://schemas.microsoft.com/office/word/2010/wordprocessingCanvas" xmlns:cx="http://schemas.microsoft.com/office/drawing/2014/chartex" xmlns:cx1="http://schemas.microsoft.com/office/drawing/2015/9/8/chartex" xmlns:cx2="http://schemas.microsoft.com/office/drawing/2015/10/21/chartex" xmlns:cx3="http://schemas.microsoft.com/office/drawing/2016/5/9/chartex" xmlns:cx4="http://schemas.microsoft.com/office/drawing/2016/5/10/chartex" xmlns:cx5="http://schemas.microsoft.com/office/drawing/2016/5/11/chartex" xmlns:cx6="http://schemas.microsoft.com/office/drawing/2016/5/12/chartex" xmlns:cx7="http://schemas.microsoft.com/office/drawing/2016/5/13/chartex" xmlns:cx8="http://schemas.microsoft.com/office/drawing/2016/5/14/chartex" xmlns:mc="http://schemas.openxmlformats.org/markup-compatibility/2006" xmlns:aink="http://schemas.microsoft.com/office/drawing/2016/ink" xmlns:am3d="http://schemas.microsoft.com/office/drawing/2017/model3d" xmlns:o="urn:schemas-microsoft-com:office:office" xmlns:r="http://schemas.openxmlformats.org/officeDocument/2006/relationships" xmlns:m="http://schemas.openxmlformats.org/officeDocument/2006/math" xmlns:v="urn:schemas-microsoft-com:vml" xmlns:wp14="http://schemas.microsoft.com/office/word/2010/wordprocessingDrawing" xmlns:wp="http://schemas.openxmlformats.org/drawingml/2006/wordprocessingDrawing" xmlns:w10="urn:schemas-microsoft-com:office:word" xmlns:w="http://schemas.openxmlformats.org/wordprocessingml/2006/main" xmlns:w14="http://schemas.microsoft.com/office/word/2010/wordml" xmlns:w15="http://schemas.microsoft.com/office/word/2012/wordml" xmlns:w16cex="http://schemas.microsoft.com/office/word/2018/wordml/cex" xmlns:w16cid="http://schemas.microsoft.com/office/word/2016/wordml/cid" xmlns:w16="http://schemas.microsoft.com/office/word/2018/wordml" xmlns:w16sdtdh="http://schemas.microsoft.com/office/word/2020/wordml/sdtdatahash" xmlns:w16se="http://schemas.microsoft.com/office/word/2015/wordml/symex" xmlns:wpg="http://schemas.microsoft.com/office/word/2010/wordprocessingGroup" xmlns:wpi="http://schemas.microsoft.com/office/word/2010/wordprocessingInk" xmlns:wne="http://schemas.microsoft.com/office/word/2006/wordml" xmlns:wps="http://schemas.microsoft.com/office/word/2010/wordprocessingShape" mc:Ignorable="w14 w15 w16se w16cid w16 w16cex w16sdtdh wp14">
   <w:p>
     <w:pPr>
@@ -1410,6 +1587,7 @@
                         <w:szCs w:val="18"/>
                       </w:rPr>
                     </w:pPr>
+                    <w:proofErr w:type="spellStart"/>
                     <w:r>
                       <w:rPr>
                         <w:rFonts w:ascii="Arial" w:eastAsia="Times New Roman" w:hAnsi="Arial" w:cs="Arial"/>
@@ -1419,7 +1597,19 @@
                         <w:sz w:val="18"/>
                         <w:szCs w:val="18"/>
                       </w:rPr>
-                      <w:t>Luay Nakhleh, Ph.D.</w:t>
+                      <w:t>Luay</w:t>
+                    </w:r>
+                    <w:proofErr w:type="spellEnd"/>
+                    <w:r>
+                      <w:rPr>
+                        <w:rFonts w:ascii="Arial" w:eastAsia="Times New Roman" w:hAnsi="Arial" w:cs="Arial"/>
+                        <w:b/>
+                        <w:bCs/>
+                        <w:color w:val="474747"/>
+                        <w:sz w:val="18"/>
+                        <w:szCs w:val="18"/>
+                      </w:rPr>
+                      <w:t xml:space="preserve"> Nakhleh, Ph.D.</w:t>
                     </w:r>
                   </w:p>
                   <w:p>
@@ -1513,8 +1703,19 @@
                         <w:sz w:val="18"/>
                         <w:szCs w:val="18"/>
                       </w:rPr>
-                      <w:t>Professor, BioSciences</w:t>
+                      <w:t xml:space="preserve">Professor, </w:t>
                     </w:r>
+                    <w:proofErr w:type="spellStart"/>
+                    <w:r>
+                      <w:rPr>
+                        <w:rFonts w:ascii="Arial" w:eastAsia="Times New Roman" w:hAnsi="Arial" w:cs="Arial"/>
+                        <w:color w:val="2A4B7E"/>
+                        <w:sz w:val="18"/>
+                        <w:szCs w:val="18"/>
+                      </w:rPr>
+                      <w:t>BioSciences</w:t>
+                    </w:r>
+                    <w:proofErr w:type="spellEnd"/>
                   </w:p>
                 </w:txbxContent>
               </v:textbox>

</xml_diff>

<commit_message>
Updated logs for dispatcher
</commit_message>
<xml_diff>
--- a/Data/Input/Adjunct Reappointment - Template.docx
+++ b/Data/Input/Adjunct Reappointment - Template.docx
@@ -16,23 +16,7 @@
           <w:sz w:val="22"/>
           <w:szCs w:val="22"/>
         </w:rPr>
-        <w:t>[</w:t>
-      </w:r>
-      <w:r>
-        <w:rPr>
-          <w:rFonts w:cs="Helvetica"/>
-          <w:sz w:val="22"/>
-          <w:szCs w:val="22"/>
-        </w:rPr>
-        <w:t>D</w:t>
-      </w:r>
-      <w:r>
-        <w:rPr>
-          <w:rFonts w:cs="Helvetica"/>
-          <w:sz w:val="22"/>
-          <w:szCs w:val="22"/>
-        </w:rPr>
-        <w:t>ate]</w:t>
+        <w:t>February 19, 2026</w:t>
       </w:r>
     </w:p>
     <w:p>
@@ -66,23 +50,15 @@
           <w:sz w:val="22"/>
           <w:szCs w:val="22"/>
         </w:rPr>
-        <w:t>[</w:t>
-      </w:r>
-      <w:r>
-        <w:rPr>
-          <w:rFonts w:cs="Helvetica"/>
-          <w:sz w:val="22"/>
-          <w:szCs w:val="22"/>
-        </w:rPr>
-        <w:t>N</w:t>
-      </w:r>
-      <w:r>
-        <w:rPr>
-          <w:rFonts w:cs="Helvetica"/>
-          <w:sz w:val="22"/>
-          <w:szCs w:val="22"/>
-        </w:rPr>
-        <w:t>ame]</w:t>
+        <w:t xml:space="preserve"> </w:t>
+      </w:r>
+      <w:r>
+        <w:rPr>
+          <w:rFonts w:cs="Helvetica"/>
+          <w:sz w:val="22"/>
+          <w:szCs w:val="22"/>
+        </w:rPr>
+        <w:t>Lagor, William R.</w:t>
       </w:r>
     </w:p>
     <w:p>
@@ -99,47 +75,7 @@
           <w:sz w:val="22"/>
           <w:szCs w:val="22"/>
         </w:rPr>
-        <w:t>[</w:t>
-      </w:r>
-      <w:r>
-        <w:rPr>
-          <w:rFonts w:cs="Helvetica"/>
-          <w:sz w:val="22"/>
-          <w:szCs w:val="22"/>
-        </w:rPr>
-        <w:t>E</w:t>
-      </w:r>
-      <w:r>
-        <w:rPr>
-          <w:rFonts w:cs="Helvetica"/>
-          <w:sz w:val="22"/>
-          <w:szCs w:val="22"/>
-        </w:rPr>
-        <w:t>mail</w:t>
-      </w:r>
-      <w:r>
-        <w:rPr>
-          <w:rFonts w:cs="Helvetica"/>
-          <w:sz w:val="22"/>
-          <w:szCs w:val="22"/>
-        </w:rPr>
-        <w:t xml:space="preserve"> A</w:t>
-      </w:r>
-      <w:r>
-        <w:rPr>
-          <w:rFonts w:cs="Helvetica"/>
-          <w:sz w:val="22"/>
-          <w:szCs w:val="22"/>
-        </w:rPr>
-        <w:t>ddress</w:t>
-      </w:r>
-      <w:r>
-        <w:rPr>
-          <w:rFonts w:cs="Helvetica"/>
-          <w:sz w:val="22"/>
-          <w:szCs w:val="22"/>
-        </w:rPr>
-        <w:t>]</w:t>
+        <w:t>lagor@bcm.edu</w:t>
       </w:r>
     </w:p>
     <w:p>
@@ -198,23 +134,7 @@
           <w:sz w:val="22"/>
           <w:szCs w:val="22"/>
         </w:rPr>
-        <w:t>[</w:t>
-      </w:r>
-      <w:r>
-        <w:rPr>
-          <w:rFonts w:cs="Helvetica"/>
-          <w:sz w:val="22"/>
-          <w:szCs w:val="22"/>
-        </w:rPr>
-        <w:t>Last Name</w:t>
-      </w:r>
-      <w:r>
-        <w:rPr>
-          <w:rFonts w:cs="Helvetica"/>
-          <w:sz w:val="22"/>
-          <w:szCs w:val="22"/>
-        </w:rPr>
-        <w:t>]</w:t>
+        <w:t>Lagor</w:t>
       </w:r>
       <w:r>
         <w:rPr>
@@ -257,23 +177,7 @@
           <w:sz w:val="22"/>
           <w:szCs w:val="22"/>
         </w:rPr>
-        <w:t>[</w:t>
-      </w:r>
-      <w:r>
-        <w:rPr>
-          <w:rFonts w:cs="Helvetica"/>
-          <w:sz w:val="22"/>
-          <w:szCs w:val="22"/>
-        </w:rPr>
-        <w:t>Chair</w:t>
-      </w:r>
-      <w:r>
-        <w:rPr>
-          <w:rFonts w:cs="Helvetica"/>
-          <w:sz w:val="22"/>
-          <w:szCs w:val="22"/>
-        </w:rPr>
-        <w:t>]</w:t>
+        <w:t>Reinhart-King, Cynthia</w:t>
       </w:r>
       <w:r>
         <w:rPr>
@@ -289,23 +193,7 @@
           <w:sz w:val="22"/>
           <w:szCs w:val="22"/>
         </w:rPr>
-        <w:t>[</w:t>
-      </w:r>
-      <w:r>
-        <w:rPr>
-          <w:rFonts w:cs="Helvetica"/>
-          <w:sz w:val="22"/>
-          <w:szCs w:val="22"/>
-        </w:rPr>
-        <w:t>Title</w:t>
-      </w:r>
-      <w:r>
-        <w:rPr>
-          <w:rFonts w:cs="Helvetica"/>
-          <w:sz w:val="22"/>
-          <w:szCs w:val="22"/>
-        </w:rPr>
-        <w:t>]</w:t>
+        <w:t>Adjunct Professor</w:t>
       </w:r>
       <w:r>
         <w:rPr>
@@ -330,23 +218,7 @@
           <w:sz w:val="22"/>
           <w:szCs w:val="22"/>
         </w:rPr>
-        <w:t>[</w:t>
-      </w:r>
-      <w:r>
-        <w:rPr>
-          <w:rFonts w:cs="Helvetica"/>
-          <w:sz w:val="22"/>
-          <w:szCs w:val="22"/>
-        </w:rPr>
-        <w:t>Dept</w:t>
-      </w:r>
-      <w:r>
-        <w:rPr>
-          <w:rFonts w:cs="Helvetica"/>
-          <w:sz w:val="22"/>
-          <w:szCs w:val="22"/>
-        </w:rPr>
-        <w:t>]</w:t>
+        <w:t>Bioengineering</w:t>
       </w:r>
       <w:r>
         <w:rPr>
@@ -371,23 +243,7 @@
           <w:sz w:val="22"/>
           <w:szCs w:val="22"/>
         </w:rPr>
-        <w:t>[</w:t>
-      </w:r>
-      <w:r>
-        <w:rPr>
-          <w:rFonts w:cs="Helvetica"/>
-          <w:sz w:val="22"/>
-          <w:szCs w:val="22"/>
-        </w:rPr>
-        <w:t>Term</w:t>
-      </w:r>
-      <w:r>
-        <w:rPr>
-          <w:rFonts w:cs="Helvetica"/>
-          <w:sz w:val="22"/>
-          <w:szCs w:val="22"/>
-        </w:rPr>
-        <w:t>]</w:t>
+        <w:t>three years</w:t>
       </w:r>
       <w:r>
         <w:rPr>
@@ -403,23 +259,7 @@
           <w:sz w:val="22"/>
           <w:szCs w:val="22"/>
         </w:rPr>
-        <w:t>[</w:t>
-      </w:r>
-      <w:r>
-        <w:rPr>
-          <w:rFonts w:cs="Helvetica"/>
-          <w:sz w:val="22"/>
-          <w:szCs w:val="22"/>
-        </w:rPr>
-        <w:t>Date</w:t>
-      </w:r>
-      <w:r>
-        <w:rPr>
-          <w:rFonts w:cs="Helvetica"/>
-          <w:sz w:val="22"/>
-          <w:szCs w:val="22"/>
-        </w:rPr>
-        <w:t>]</w:t>
+        <w:t>July 1, 2024</w:t>
       </w:r>
       <w:r>
         <w:rPr>
@@ -443,23 +283,7 @@
           <w:sz w:val="22"/>
           <w:szCs w:val="22"/>
         </w:rPr>
-        <w:t>[</w:t>
-      </w:r>
-      <w:r>
-        <w:rPr>
-          <w:rFonts w:cs="Helvetica"/>
-          <w:sz w:val="22"/>
-          <w:szCs w:val="22"/>
-        </w:rPr>
-        <w:t>Date</w:t>
-      </w:r>
-      <w:r>
-        <w:rPr>
-          <w:rFonts w:cs="Helvetica"/>
-          <w:sz w:val="22"/>
-          <w:szCs w:val="22"/>
-        </w:rPr>
-        <w:t>]</w:t>
+        <w:t>June 30, 2027</w:t>
       </w:r>
       <w:r>
         <w:rPr>
@@ -834,23 +658,7 @@
           <w:sz w:val="22"/>
           <w:szCs w:val="22"/>
         </w:rPr>
-        <w:t>[</w:t>
-      </w:r>
-      <w:r>
-        <w:rPr>
-          <w:rFonts w:cs="Helvetica"/>
-          <w:sz w:val="22"/>
-          <w:szCs w:val="22"/>
-        </w:rPr>
-        <w:t>Chair</w:t>
-      </w:r>
-      <w:r>
-        <w:rPr>
-          <w:rFonts w:cs="Helvetica"/>
-          <w:sz w:val="22"/>
-          <w:szCs w:val="22"/>
-        </w:rPr>
-        <w:t>]</w:t>
+        <w:t>Reinhart-King, Cynthia</w:t>
       </w:r>
       <w:r>
         <w:rPr>
@@ -937,18 +745,7 @@
           <w:sz w:val="22"/>
           <w:szCs w:val="22"/>
         </w:rPr>
-        <w:t>[</w:t>
-      </w:r>
-      <w:r>
-        <w:rPr>
-          <w:rFonts w:cs="Helvetica"/>
-          <w:sz w:val="22"/>
-          <w:szCs w:val="22"/>
-        </w:rPr>
-        <w:t>Name</w:t>
-      </w:r>
-      <w:r>
-        <w:t>]</w:t>
+        <w:t>Lagor, William R.</w:t>
       </w:r>
       <w:r>
         <w:tab/>
@@ -1039,9 +836,12 @@
       </w:hyperlink>
     </w:p>
     <w:sectPr>
-      <w:headerReference w:type="default" r:id="rId13"/>
-      <w:headerReference w:type="first" r:id="rId14"/>
-      <w:footerReference w:type="first" r:id="rId15"/>
+      <w:headerReference w:type="even" r:id="rId13"/>
+      <w:headerReference w:type="default" r:id="rId14"/>
+      <w:footerReference w:type="even" r:id="rId15"/>
+      <w:footerReference w:type="default" r:id="rId16"/>
+      <w:headerReference w:type="first" r:id="rId17"/>
+      <w:footerReference w:type="first" r:id="rId18"/>
       <w:pgSz w:w="12240" w:h="15840" w:code="1"/>
       <w:pgMar w:top="2347" w:right="1267" w:bottom="1714" w:left="1166" w:header="994" w:footer="259" w:gutter="0"/>
       <w:cols w:space="720"/>
@@ -1074,6 +874,26 @@
 <w:ftr xmlns:wpc="http://schemas.microsoft.com/office/word/2010/wordprocessingCanvas" xmlns:cx="http://schemas.microsoft.com/office/drawing/2014/chartex" xmlns:cx1="http://schemas.microsoft.com/office/drawing/2015/9/8/chartex" xmlns:cx2="http://schemas.microsoft.com/office/drawing/2015/10/21/chartex" xmlns:cx3="http://schemas.microsoft.com/office/drawing/2016/5/9/chartex" xmlns:cx4="http://schemas.microsoft.com/office/drawing/2016/5/10/chartex" xmlns:cx5="http://schemas.microsoft.com/office/drawing/2016/5/11/chartex" xmlns:cx6="http://schemas.microsoft.com/office/drawing/2016/5/12/chartex" xmlns:cx7="http://schemas.microsoft.com/office/drawing/2016/5/13/chartex" xmlns:cx8="http://schemas.microsoft.com/office/drawing/2016/5/14/chartex" xmlns:mc="http://schemas.openxmlformats.org/markup-compatibility/2006" xmlns:aink="http://schemas.microsoft.com/office/drawing/2016/ink" xmlns:am3d="http://schemas.microsoft.com/office/drawing/2017/model3d" xmlns:o="urn:schemas-microsoft-com:office:office" xmlns:r="http://schemas.openxmlformats.org/officeDocument/2006/relationships" xmlns:m="http://schemas.openxmlformats.org/officeDocument/2006/math" xmlns:v="urn:schemas-microsoft-com:vml" xmlns:wp14="http://schemas.microsoft.com/office/word/2010/wordprocessingDrawing" xmlns:wp="http://schemas.openxmlformats.org/drawingml/2006/wordprocessingDrawing" xmlns:w10="urn:schemas-microsoft-com:office:word" xmlns:w="http://schemas.openxmlformats.org/wordprocessingml/2006/main" xmlns:w14="http://schemas.microsoft.com/office/word/2010/wordml" xmlns:w15="http://schemas.microsoft.com/office/word/2012/wordml" xmlns:w16cex="http://schemas.microsoft.com/office/word/2018/wordml/cex" xmlns:w16cid="http://schemas.microsoft.com/office/word/2016/wordml/cid" xmlns:w16="http://schemas.microsoft.com/office/word/2018/wordml" xmlns:w16sdtdh="http://schemas.microsoft.com/office/word/2020/wordml/sdtdatahash" xmlns:w16se="http://schemas.microsoft.com/office/word/2015/wordml/symex" xmlns:wpg="http://schemas.microsoft.com/office/word/2010/wordprocessingGroup" xmlns:wpi="http://schemas.microsoft.com/office/word/2010/wordprocessingInk" xmlns:wne="http://schemas.microsoft.com/office/word/2006/wordml" xmlns:wps="http://schemas.microsoft.com/office/word/2010/wordprocessingShape" mc:Ignorable="w14 w15 w16se w16cid w16 w16cex w16sdtdh wp14">
   <w:p>
     <w:pPr>
+      <w:pStyle w:val="Footer"/>
+    </w:pPr>
+  </w:p>
+</w:ftr>
+</file>
+
+<file path=word/footer2.xml><?xml version="1.0" encoding="utf-8"?>
+<w:ftr xmlns:wpc="http://schemas.microsoft.com/office/word/2010/wordprocessingCanvas" xmlns:cx="http://schemas.microsoft.com/office/drawing/2014/chartex" xmlns:cx1="http://schemas.microsoft.com/office/drawing/2015/9/8/chartex" xmlns:cx2="http://schemas.microsoft.com/office/drawing/2015/10/21/chartex" xmlns:cx3="http://schemas.microsoft.com/office/drawing/2016/5/9/chartex" xmlns:cx4="http://schemas.microsoft.com/office/drawing/2016/5/10/chartex" xmlns:cx5="http://schemas.microsoft.com/office/drawing/2016/5/11/chartex" xmlns:cx6="http://schemas.microsoft.com/office/drawing/2016/5/12/chartex" xmlns:cx7="http://schemas.microsoft.com/office/drawing/2016/5/13/chartex" xmlns:cx8="http://schemas.microsoft.com/office/drawing/2016/5/14/chartex" xmlns:mc="http://schemas.openxmlformats.org/markup-compatibility/2006" xmlns:aink="http://schemas.microsoft.com/office/drawing/2016/ink" xmlns:am3d="http://schemas.microsoft.com/office/drawing/2017/model3d" xmlns:o="urn:schemas-microsoft-com:office:office" xmlns:r="http://schemas.openxmlformats.org/officeDocument/2006/relationships" xmlns:m="http://schemas.openxmlformats.org/officeDocument/2006/math" xmlns:v="urn:schemas-microsoft-com:vml" xmlns:wp14="http://schemas.microsoft.com/office/word/2010/wordprocessingDrawing" xmlns:wp="http://schemas.openxmlformats.org/drawingml/2006/wordprocessingDrawing" xmlns:w10="urn:schemas-microsoft-com:office:word" xmlns:w="http://schemas.openxmlformats.org/wordprocessingml/2006/main" xmlns:w14="http://schemas.microsoft.com/office/word/2010/wordml" xmlns:w15="http://schemas.microsoft.com/office/word/2012/wordml" xmlns:w16cex="http://schemas.microsoft.com/office/word/2018/wordml/cex" xmlns:w16cid="http://schemas.microsoft.com/office/word/2016/wordml/cid" xmlns:w16="http://schemas.microsoft.com/office/word/2018/wordml" xmlns:w16sdtdh="http://schemas.microsoft.com/office/word/2020/wordml/sdtdatahash" xmlns:w16se="http://schemas.microsoft.com/office/word/2015/wordml/symex" xmlns:wpg="http://schemas.microsoft.com/office/word/2010/wordprocessingGroup" xmlns:wpi="http://schemas.microsoft.com/office/word/2010/wordprocessingInk" xmlns:wne="http://schemas.microsoft.com/office/word/2006/wordml" xmlns:wps="http://schemas.microsoft.com/office/word/2010/wordprocessingShape" mc:Ignorable="w14 w15 w16se w16cid w16 w16cex w16sdtdh wp14">
+  <w:p>
+    <w:pPr>
+      <w:pStyle w:val="Footer"/>
+    </w:pPr>
+  </w:p>
+</w:ftr>
+</file>
+
+<file path=word/footer3.xml><?xml version="1.0" encoding="utf-8"?>
+<w:ftr xmlns:wpc="http://schemas.microsoft.com/office/word/2010/wordprocessingCanvas" xmlns:cx="http://schemas.microsoft.com/office/drawing/2014/chartex" xmlns:cx1="http://schemas.microsoft.com/office/drawing/2015/9/8/chartex" xmlns:cx2="http://schemas.microsoft.com/office/drawing/2015/10/21/chartex" xmlns:cx3="http://schemas.microsoft.com/office/drawing/2016/5/9/chartex" xmlns:cx4="http://schemas.microsoft.com/office/drawing/2016/5/10/chartex" xmlns:cx5="http://schemas.microsoft.com/office/drawing/2016/5/11/chartex" xmlns:cx6="http://schemas.microsoft.com/office/drawing/2016/5/12/chartex" xmlns:cx7="http://schemas.microsoft.com/office/drawing/2016/5/13/chartex" xmlns:cx8="http://schemas.microsoft.com/office/drawing/2016/5/14/chartex" xmlns:mc="http://schemas.openxmlformats.org/markup-compatibility/2006" xmlns:aink="http://schemas.microsoft.com/office/drawing/2016/ink" xmlns:am3d="http://schemas.microsoft.com/office/drawing/2017/model3d" xmlns:o="urn:schemas-microsoft-com:office:office" xmlns:r="http://schemas.openxmlformats.org/officeDocument/2006/relationships" xmlns:m="http://schemas.openxmlformats.org/officeDocument/2006/math" xmlns:v="urn:schemas-microsoft-com:vml" xmlns:wp14="http://schemas.microsoft.com/office/word/2010/wordprocessingDrawing" xmlns:wp="http://schemas.openxmlformats.org/drawingml/2006/wordprocessingDrawing" xmlns:w10="urn:schemas-microsoft-com:office:word" xmlns:w="http://schemas.openxmlformats.org/wordprocessingml/2006/main" xmlns:w14="http://schemas.microsoft.com/office/word/2010/wordml" xmlns:w15="http://schemas.microsoft.com/office/word/2012/wordml" xmlns:w16cex="http://schemas.microsoft.com/office/word/2018/wordml/cex" xmlns:w16cid="http://schemas.microsoft.com/office/word/2016/wordml/cid" xmlns:w16="http://schemas.microsoft.com/office/word/2018/wordml" xmlns:w16sdtdh="http://schemas.microsoft.com/office/word/2020/wordml/sdtdatahash" xmlns:w16se="http://schemas.microsoft.com/office/word/2015/wordml/symex" xmlns:wpg="http://schemas.microsoft.com/office/word/2010/wordprocessingGroup" xmlns:wpi="http://schemas.microsoft.com/office/word/2010/wordprocessingInk" xmlns:wne="http://schemas.microsoft.com/office/word/2006/wordml" xmlns:wps="http://schemas.microsoft.com/office/word/2010/wordprocessingShape" mc:Ignorable="w14 w15 w16se w16cid w16 w16cex w16sdtdh wp14">
+  <w:p>
+    <w:pPr>
       <w:autoSpaceDE w:val="0"/>
       <w:autoSpaceDN w:val="0"/>
       <w:adjustRightInd w:val="0"/>
@@ -1351,6 +1171,16 @@
 </file>
 
 <file path=word/header1.xml><?xml version="1.0" encoding="utf-8"?>
+<w:hdr xmlns:wpc="http://schemas.microsoft.com/office/word/2010/wordprocessingCanvas" xmlns:cx="http://schemas.microsoft.com/office/drawing/2014/chartex" xmlns:cx1="http://schemas.microsoft.com/office/drawing/2015/9/8/chartex" xmlns:cx2="http://schemas.microsoft.com/office/drawing/2015/10/21/chartex" xmlns:cx3="http://schemas.microsoft.com/office/drawing/2016/5/9/chartex" xmlns:cx4="http://schemas.microsoft.com/office/drawing/2016/5/10/chartex" xmlns:cx5="http://schemas.microsoft.com/office/drawing/2016/5/11/chartex" xmlns:cx6="http://schemas.microsoft.com/office/drawing/2016/5/12/chartex" xmlns:cx7="http://schemas.microsoft.com/office/drawing/2016/5/13/chartex" xmlns:cx8="http://schemas.microsoft.com/office/drawing/2016/5/14/chartex" xmlns:mc="http://schemas.openxmlformats.org/markup-compatibility/2006" xmlns:aink="http://schemas.microsoft.com/office/drawing/2016/ink" xmlns:am3d="http://schemas.microsoft.com/office/drawing/2017/model3d" xmlns:o="urn:schemas-microsoft-com:office:office" xmlns:r="http://schemas.openxmlformats.org/officeDocument/2006/relationships" xmlns:m="http://schemas.openxmlformats.org/officeDocument/2006/math" xmlns:v="urn:schemas-microsoft-com:vml" xmlns:wp14="http://schemas.microsoft.com/office/word/2010/wordprocessingDrawing" xmlns:wp="http://schemas.openxmlformats.org/drawingml/2006/wordprocessingDrawing" xmlns:w10="urn:schemas-microsoft-com:office:word" xmlns:w="http://schemas.openxmlformats.org/wordprocessingml/2006/main" xmlns:w14="http://schemas.microsoft.com/office/word/2010/wordml" xmlns:w15="http://schemas.microsoft.com/office/word/2012/wordml" xmlns:w16cex="http://schemas.microsoft.com/office/word/2018/wordml/cex" xmlns:w16cid="http://schemas.microsoft.com/office/word/2016/wordml/cid" xmlns:w16="http://schemas.microsoft.com/office/word/2018/wordml" xmlns:w16sdtdh="http://schemas.microsoft.com/office/word/2020/wordml/sdtdatahash" xmlns:w16se="http://schemas.microsoft.com/office/word/2015/wordml/symex" xmlns:wpg="http://schemas.microsoft.com/office/word/2010/wordprocessingGroup" xmlns:wpi="http://schemas.microsoft.com/office/word/2010/wordprocessingInk" xmlns:wne="http://schemas.microsoft.com/office/word/2006/wordml" xmlns:wps="http://schemas.microsoft.com/office/word/2010/wordprocessingShape" mc:Ignorable="w14 w15 w16se w16cid w16 w16cex w16sdtdh wp14">
+  <w:p>
+    <w:pPr>
+      <w:pStyle w:val="Header"/>
+    </w:pPr>
+  </w:p>
+</w:hdr>
+</file>
+
+<file path=word/header2.xml><?xml version="1.0" encoding="utf-8"?>
 <w:hdr xmlns:wpc="http://schemas.microsoft.com/office/word/2010/wordprocessingCanvas" xmlns:cx="http://schemas.microsoft.com/office/drawing/2014/chartex" xmlns:cx1="http://schemas.microsoft.com/office/drawing/2015/9/8/chartex" xmlns:cx2="http://schemas.microsoft.com/office/drawing/2015/10/21/chartex" xmlns:cx3="http://schemas.microsoft.com/office/drawing/2016/5/9/chartex" xmlns:cx4="http://schemas.microsoft.com/office/drawing/2016/5/10/chartex" xmlns:cx5="http://schemas.microsoft.com/office/drawing/2016/5/11/chartex" xmlns:cx6="http://schemas.microsoft.com/office/drawing/2016/5/12/chartex" xmlns:cx7="http://schemas.microsoft.com/office/drawing/2016/5/13/chartex" xmlns:cx8="http://schemas.microsoft.com/office/drawing/2016/5/14/chartex" xmlns:mc="http://schemas.openxmlformats.org/markup-compatibility/2006" xmlns:aink="http://schemas.microsoft.com/office/drawing/2016/ink" xmlns:am3d="http://schemas.microsoft.com/office/drawing/2017/model3d" xmlns:o="urn:schemas-microsoft-com:office:office" xmlns:r="http://schemas.openxmlformats.org/officeDocument/2006/relationships" xmlns:m="http://schemas.openxmlformats.org/officeDocument/2006/math" xmlns:v="urn:schemas-microsoft-com:vml" xmlns:wp14="http://schemas.microsoft.com/office/word/2010/wordprocessingDrawing" xmlns:wp="http://schemas.openxmlformats.org/drawingml/2006/wordprocessingDrawing" xmlns:w10="urn:schemas-microsoft-com:office:word" xmlns:w="http://schemas.openxmlformats.org/wordprocessingml/2006/main" xmlns:w14="http://schemas.microsoft.com/office/word/2010/wordml" xmlns:w15="http://schemas.microsoft.com/office/word/2012/wordml" xmlns:w16cex="http://schemas.microsoft.com/office/word/2018/wordml/cex" xmlns:w16cid="http://schemas.microsoft.com/office/word/2016/wordml/cid" xmlns:w16="http://schemas.microsoft.com/office/word/2018/wordml" xmlns:w16sdtdh="http://schemas.microsoft.com/office/word/2020/wordml/sdtdatahash" xmlns:w16se="http://schemas.microsoft.com/office/word/2015/wordml/symex" xmlns:wpg="http://schemas.microsoft.com/office/word/2010/wordprocessingGroup" xmlns:wpi="http://schemas.microsoft.com/office/word/2010/wordprocessingInk" xmlns:wne="http://schemas.microsoft.com/office/word/2006/wordml" xmlns:wps="http://schemas.microsoft.com/office/word/2010/wordprocessingShape" mc:Ignorable="w14 w15 w16se w16cid w16 w16cex w16sdtdh wp14">
   <w:p>
     <w:pPr>
@@ -1366,7 +1196,7 @@
 </w:hdr>
 </file>
 
-<file path=word/header2.xml><?xml version="1.0" encoding="utf-8"?>
+<file path=word/header3.xml><?xml version="1.0" encoding="utf-8"?>
 <w:hdr xmlns:wpc="http://schemas.microsoft.com/office/word/2010/wordprocessingCanvas" xmlns:cx="http://schemas.microsoft.com/office/drawing/2014/chartex" xmlns:cx1="http://schemas.microsoft.com/office/drawing/2015/9/8/chartex" xmlns:cx2="http://schemas.microsoft.com/office/drawing/2015/10/21/chartex" xmlns:cx3="http://schemas.microsoft.com/office/drawing/2016/5/9/chartex" xmlns:cx4="http://schemas.microsoft.com/office/drawing/2016/5/10/chartex" xmlns:cx5="http://schemas.microsoft.com/office/drawing/2016/5/11/chartex" xmlns:cx6="http://schemas.microsoft.com/office/drawing/2016/5/12/chartex" xmlns:cx7="http://schemas.microsoft.com/office/drawing/2016/5/13/chartex" xmlns:cx8="http://schemas.microsoft.com/office/drawing/2016/5/14/chartex" xmlns:mc="http://schemas.openxmlformats.org/markup-compatibility/2006" xmlns:aink="http://schemas.microsoft.com/office/drawing/2016/ink" xmlns:am3d="http://schemas.microsoft.com/office/drawing/2017/model3d" xmlns:o="urn:schemas-microsoft-com:office:office" xmlns:r="http://schemas.openxmlformats.org/officeDocument/2006/relationships" xmlns:m="http://schemas.openxmlformats.org/officeDocument/2006/math" xmlns:v="urn:schemas-microsoft-com:vml" xmlns:wp14="http://schemas.microsoft.com/office/word/2010/wordprocessingDrawing" xmlns:wp="http://schemas.openxmlformats.org/drawingml/2006/wordprocessingDrawing" xmlns:w10="urn:schemas-microsoft-com:office:word" xmlns:w="http://schemas.openxmlformats.org/wordprocessingml/2006/main" xmlns:w14="http://schemas.microsoft.com/office/word/2010/wordml" xmlns:w15="http://schemas.microsoft.com/office/word/2012/wordml" xmlns:w16cex="http://schemas.microsoft.com/office/word/2018/wordml/cex" xmlns:w16cid="http://schemas.microsoft.com/office/word/2016/wordml/cid" xmlns:w16="http://schemas.microsoft.com/office/word/2018/wordml" xmlns:w16sdtdh="http://schemas.microsoft.com/office/word/2020/wordml/sdtdatahash" xmlns:w16se="http://schemas.microsoft.com/office/word/2015/wordml/symex" xmlns:wpg="http://schemas.microsoft.com/office/word/2010/wordprocessingGroup" xmlns:wpi="http://schemas.microsoft.com/office/word/2010/wordprocessingInk" xmlns:wne="http://schemas.microsoft.com/office/word/2006/wordml" xmlns:wps="http://schemas.microsoft.com/office/word/2010/wordprocessingShape" mc:Ignorable="w14 w15 w16se w16cid w16 w16cex w16sdtdh wp14">
   <w:p>
     <w:pPr>
@@ -1587,7 +1417,6 @@
                         <w:szCs w:val="18"/>
                       </w:rPr>
                     </w:pPr>
-                    <w:proofErr w:type="spellStart"/>
                     <w:r>
                       <w:rPr>
                         <w:rFonts w:ascii="Arial" w:eastAsia="Times New Roman" w:hAnsi="Arial" w:cs="Arial"/>
@@ -1597,19 +1426,7 @@
                         <w:sz w:val="18"/>
                         <w:szCs w:val="18"/>
                       </w:rPr>
-                      <w:t>Luay</w:t>
-                    </w:r>
-                    <w:proofErr w:type="spellEnd"/>
-                    <w:r>
-                      <w:rPr>
-                        <w:rFonts w:ascii="Arial" w:eastAsia="Times New Roman" w:hAnsi="Arial" w:cs="Arial"/>
-                        <w:b/>
-                        <w:bCs/>
-                        <w:color w:val="474747"/>
-                        <w:sz w:val="18"/>
-                        <w:szCs w:val="18"/>
-                      </w:rPr>
-                      <w:t xml:space="preserve"> Nakhleh, Ph.D.</w:t>
+                      <w:t>Luay Nakhleh, Ph.D.</w:t>
                     </w:r>
                   </w:p>
                   <w:p>
@@ -1703,19 +1520,8 @@
                         <w:sz w:val="18"/>
                         <w:szCs w:val="18"/>
                       </w:rPr>
-                      <w:t xml:space="preserve">Professor, </w:t>
+                      <w:t>Professor, BioSciences</w:t>
                     </w:r>
-                    <w:proofErr w:type="spellStart"/>
-                    <w:r>
-                      <w:rPr>
-                        <w:rFonts w:ascii="Arial" w:eastAsia="Times New Roman" w:hAnsi="Arial" w:cs="Arial"/>
-                        <w:color w:val="2A4B7E"/>
-                        <w:sz w:val="18"/>
-                        <w:szCs w:val="18"/>
-                      </w:rPr>
-                      <w:t>BioSciences</w:t>
-                    </w:r>
-                    <w:proofErr w:type="spellEnd"/>
                   </w:p>
                 </w:txbxContent>
               </v:textbox>

</xml_diff>